<commit_message>
Word Test vom Maddin
</commit_message>
<xml_diff>
--- a/V2.docx
+++ b/V2.docx
@@ -1,6 +1,6 @@
 
 <file path=word/document.xml><?xml version="1.0" encoding="utf-8"?>
-<w:document xmlns:ve="http://schemas.openxmlformats.org/markup-compatibility/2006" xmlns:o="urn:schemas-microsoft-com:office:office" xmlns:r="http://schemas.openxmlformats.org/officeDocument/2006/relationships" xmlns:m="http://schemas.openxmlformats.org/officeDocument/2006/math" xmlns:v="urn:schemas-microsoft-com:vml" xmlns:wp="http://schemas.openxmlformats.org/drawingml/2006/wordprocessingDrawing" xmlns:w10="urn:schemas-microsoft-com:office:word" xmlns:w="http://schemas.openxmlformats.org/wordprocessingml/2006/main" xmlns:wne="http://schemas.microsoft.com/office/word/2006/wordml">
+<w:document xmlns:wpc="http://schemas.microsoft.com/office/word/2010/wordprocessingCanvas" xmlns:mc="http://schemas.openxmlformats.org/markup-compatibility/2006" xmlns:o="urn:schemas-microsoft-com:office:office" xmlns:r="http://schemas.openxmlformats.org/officeDocument/2006/relationships" xmlns:m="http://schemas.openxmlformats.org/officeDocument/2006/math" xmlns:v="urn:schemas-microsoft-com:vml" xmlns:wp14="http://schemas.microsoft.com/office/word/2010/wordprocessingDrawing" xmlns:wp="http://schemas.openxmlformats.org/drawingml/2006/wordprocessingDrawing" xmlns:w10="urn:schemas-microsoft-com:office:word" xmlns:w="http://schemas.openxmlformats.org/wordprocessingml/2006/main" xmlns:w14="http://schemas.microsoft.com/office/word/2010/wordml" xmlns:wpg="http://schemas.microsoft.com/office/word/2010/wordprocessingGroup" xmlns:wpi="http://schemas.microsoft.com/office/word/2010/wordprocessingInk" xmlns:wne="http://schemas.microsoft.com/office/word/2006/wordml" xmlns:wps="http://schemas.microsoft.com/office/word/2010/wordprocessingShape" mc:Ignorable="w14 wp14">
   <w:body>
     <w:p>
       <w:pPr>
@@ -190,23 +190,7 @@
           <w:szCs w:val="22"/>
           <w:lang w:val="en-US"/>
         </w:rPr>
-        <w:t>loss. Furthe</w:t>
-      </w:r>
-      <w:r>
-        <w:rPr>
-          <w:sz w:val="22"/>
-          <w:szCs w:val="22"/>
-          <w:lang w:val="en-US"/>
-        </w:rPr>
-        <w:t>r</w:t>
-      </w:r>
-      <w:r>
-        <w:rPr>
-          <w:sz w:val="22"/>
-          <w:szCs w:val="22"/>
-          <w:lang w:val="en-US"/>
-        </w:rPr>
-        <w:t>more are these reflections</w:t>
+        <w:t>loss. Furthermore are these reflections</w:t>
       </w:r>
       <w:r>
         <w:rPr>
@@ -238,23 +222,7 @@
           <w:szCs w:val="22"/>
           <w:lang w:val="en-US"/>
         </w:rPr>
-        <w:t xml:space="preserve"> Especially b</w:t>
-      </w:r>
-      <w:r>
-        <w:rPr>
-          <w:sz w:val="22"/>
-          <w:szCs w:val="22"/>
-          <w:lang w:val="en-US"/>
-        </w:rPr>
-        <w:t>e</w:t>
-      </w:r>
-      <w:r>
-        <w:rPr>
-          <w:sz w:val="22"/>
-          <w:szCs w:val="22"/>
-          <w:lang w:val="en-US"/>
-        </w:rPr>
-        <w:t xml:space="preserve">fore the keyhole is formed, </w:t>
+        <w:t xml:space="preserve"> Especially before the keyhole is formed, </w:t>
       </w:r>
       <w:r>
         <w:rPr>
@@ -302,7 +270,17 @@
           <w:szCs w:val="22"/>
           <w:lang w:val="en-US"/>
         </w:rPr>
-        <w:t xml:space="preserve"> of the keyhole.</w:t>
+        <w:t xml:space="preserve"> of the keyh</w:t>
+      </w:r>
+      <w:bookmarkStart w:id="0" w:name="_GoBack"/>
+      <w:bookmarkEnd w:id="0"/>
+      <w:r>
+        <w:rPr>
+          <w:sz w:val="22"/>
+          <w:szCs w:val="22"/>
+          <w:lang w:val="en-US"/>
+        </w:rPr>
+        <w:t>ole.</w:t>
       </w:r>
     </w:p>
     <w:p>
@@ -319,23 +297,7 @@
           <w:szCs w:val="22"/>
           <w:lang w:val="en-US"/>
         </w:rPr>
-        <w:t xml:space="preserve">For theoretical investigations a numerical simulation model was build </w:t>
-      </w:r>
-      <w:r>
-        <w:rPr>
-          <w:sz w:val="22"/>
-          <w:szCs w:val="22"/>
-          <w:lang w:val="en-US"/>
-        </w:rPr>
-        <w:t>with</w:t>
-      </w:r>
-      <w:r>
-        <w:rPr>
-          <w:sz w:val="22"/>
-          <w:szCs w:val="22"/>
-          <w:lang w:val="en-US"/>
-        </w:rPr>
-        <w:t xml:space="preserve"> the commercial code COMSOL </w:t>
+        <w:t xml:space="preserve">For </w:t>
       </w:r>
       <w:proofErr w:type="spellStart"/>
       <w:r>
@@ -344,6 +306,32 @@
           <w:szCs w:val="22"/>
           <w:lang w:val="en-US"/>
         </w:rPr>
+        <w:t>sfgsfdghfhfdghdfghgh</w:t>
+      </w:r>
+      <w:proofErr w:type="spellEnd"/>
+      <w:r>
+        <w:rPr>
+          <w:sz w:val="22"/>
+          <w:szCs w:val="22"/>
+          <w:lang w:val="en-US"/>
+        </w:rPr>
+        <w:t xml:space="preserve"> </w:t>
+      </w:r>
+      <w:r>
+        <w:rPr>
+          <w:sz w:val="22"/>
+          <w:szCs w:val="22"/>
+          <w:lang w:val="en-US"/>
+        </w:rPr>
+        <w:t xml:space="preserve">code COMSOL </w:t>
+      </w:r>
+      <w:proofErr w:type="spellStart"/>
+      <w:r>
+        <w:rPr>
+          <w:sz w:val="22"/>
+          <w:szCs w:val="22"/>
+          <w:lang w:val="en-US"/>
+        </w:rPr>
         <w:t>Multiphysics</w:t>
       </w:r>
       <w:proofErr w:type="spellEnd"/>
@@ -401,7 +389,23 @@
           <w:szCs w:val="22"/>
           <w:lang w:val="en-US"/>
         </w:rPr>
-        <w:t xml:space="preserve">. With the knowledge of the phase interface between the liquid and vapor phase the propagation of the light </w:t>
+        <w:t>. With the knowledge of the phase interface b</w:t>
+      </w:r>
+      <w:r>
+        <w:rPr>
+          <w:sz w:val="22"/>
+          <w:szCs w:val="22"/>
+          <w:lang w:val="en-US"/>
+        </w:rPr>
+        <w:t>e</w:t>
+      </w:r>
+      <w:r>
+        <w:rPr>
+          <w:sz w:val="22"/>
+          <w:szCs w:val="22"/>
+          <w:lang w:val="en-US"/>
+        </w:rPr>
+        <w:t xml:space="preserve">tween the liquid and vapor phase the propagation of the light </w:t>
       </w:r>
       <w:r>
         <w:rPr>
@@ -426,7 +430,23 @@
           <w:szCs w:val="22"/>
           <w:lang w:val="en-US"/>
         </w:rPr>
-        <w:t>raytracer</w:t>
+        <w:t>ra</w:t>
+      </w:r>
+      <w:r>
+        <w:rPr>
+          <w:sz w:val="22"/>
+          <w:szCs w:val="22"/>
+          <w:lang w:val="en-US"/>
+        </w:rPr>
+        <w:t>y</w:t>
+      </w:r>
+      <w:r>
+        <w:rPr>
+          <w:sz w:val="22"/>
+          <w:szCs w:val="22"/>
+          <w:lang w:val="en-US"/>
+        </w:rPr>
+        <w:t>tracer</w:t>
       </w:r>
       <w:proofErr w:type="spellEnd"/>
       <w:r>
@@ -616,8 +636,6 @@
         </w:rPr>
         <w:t xml:space="preserve"> </w:t>
       </w:r>
-      <w:bookmarkStart w:id="0" w:name="_GoBack"/>
-      <w:bookmarkEnd w:id="0"/>
     </w:p>
     <w:p>
       <w:pPr>
@@ -647,12 +665,12 @@
       </w:pPr>
     </w:p>
     <w:sectPr>
-      <w:headerReference w:type="even" r:id="rId7"/>
-      <w:headerReference w:type="default" r:id="rId8"/>
-      <w:footerReference w:type="even" r:id="rId9"/>
-      <w:footerReference w:type="default" r:id="rId10"/>
-      <w:headerReference w:type="first" r:id="rId11"/>
-      <w:footerReference w:type="first" r:id="rId12"/>
+      <w:headerReference w:type="even" r:id="rId8"/>
+      <w:headerReference w:type="default" r:id="rId9"/>
+      <w:footerReference w:type="even" r:id="rId10"/>
+      <w:footerReference w:type="default" r:id="rId11"/>
+      <w:headerReference w:type="first" r:id="rId12"/>
+      <w:footerReference w:type="first" r:id="rId13"/>
       <w:pgSz w:w="11906" w:h="16838"/>
       <w:pgMar w:top="1418" w:right="1418" w:bottom="1134" w:left="1418" w:header="709" w:footer="709" w:gutter="0"/>
       <w:cols w:space="708"/>
@@ -663,7 +681,7 @@
 </file>
 
 <file path=word/endnotes.xml><?xml version="1.0" encoding="utf-8"?>
-<w:endnotes xmlns:ve="http://schemas.openxmlformats.org/markup-compatibility/2006" xmlns:o="urn:schemas-microsoft-com:office:office" xmlns:r="http://schemas.openxmlformats.org/officeDocument/2006/relationships" xmlns:m="http://schemas.openxmlformats.org/officeDocument/2006/math" xmlns:v="urn:schemas-microsoft-com:vml" xmlns:wp="http://schemas.openxmlformats.org/drawingml/2006/wordprocessingDrawing" xmlns:w10="urn:schemas-microsoft-com:office:word" xmlns:w="http://schemas.openxmlformats.org/wordprocessingml/2006/main" xmlns:wne="http://schemas.microsoft.com/office/word/2006/wordml">
+<w:endnotes xmlns:wpc="http://schemas.microsoft.com/office/word/2010/wordprocessingCanvas" xmlns:mc="http://schemas.openxmlformats.org/markup-compatibility/2006" xmlns:o="urn:schemas-microsoft-com:office:office" xmlns:r="http://schemas.openxmlformats.org/officeDocument/2006/relationships" xmlns:m="http://schemas.openxmlformats.org/officeDocument/2006/math" xmlns:v="urn:schemas-microsoft-com:vml" xmlns:wp14="http://schemas.microsoft.com/office/word/2010/wordprocessingDrawing" xmlns:wp="http://schemas.openxmlformats.org/drawingml/2006/wordprocessingDrawing" xmlns:w10="urn:schemas-microsoft-com:office:word" xmlns:w="http://schemas.openxmlformats.org/wordprocessingml/2006/main" xmlns:w14="http://schemas.microsoft.com/office/word/2010/wordml" xmlns:wpg="http://schemas.microsoft.com/office/word/2010/wordprocessingGroup" xmlns:wpi="http://schemas.microsoft.com/office/word/2010/wordprocessingInk" xmlns:wne="http://schemas.microsoft.com/office/word/2006/wordml" xmlns:wps="http://schemas.microsoft.com/office/word/2010/wordprocessingShape" mc:Ignorable="w14 wp14">
   <w:endnote w:type="separator" w:id="-1">
     <w:p>
       <w:pPr>
@@ -688,7 +706,7 @@
 </file>
 
 <file path=word/footer1.xml><?xml version="1.0" encoding="utf-8"?>
-<w:ftr xmlns:ve="http://schemas.openxmlformats.org/markup-compatibility/2006" xmlns:o="urn:schemas-microsoft-com:office:office" xmlns:r="http://schemas.openxmlformats.org/officeDocument/2006/relationships" xmlns:m="http://schemas.openxmlformats.org/officeDocument/2006/math" xmlns:v="urn:schemas-microsoft-com:vml" xmlns:wp="http://schemas.openxmlformats.org/drawingml/2006/wordprocessingDrawing" xmlns:w10="urn:schemas-microsoft-com:office:word" xmlns:w="http://schemas.openxmlformats.org/wordprocessingml/2006/main" xmlns:wne="http://schemas.microsoft.com/office/word/2006/wordml">
+<w:ftr xmlns:wpc="http://schemas.microsoft.com/office/word/2010/wordprocessingCanvas" xmlns:mc="http://schemas.openxmlformats.org/markup-compatibility/2006" xmlns:o="urn:schemas-microsoft-com:office:office" xmlns:r="http://schemas.openxmlformats.org/officeDocument/2006/relationships" xmlns:m="http://schemas.openxmlformats.org/officeDocument/2006/math" xmlns:v="urn:schemas-microsoft-com:vml" xmlns:wp14="http://schemas.microsoft.com/office/word/2010/wordprocessingDrawing" xmlns:wp="http://schemas.openxmlformats.org/drawingml/2006/wordprocessingDrawing" xmlns:w10="urn:schemas-microsoft-com:office:word" xmlns:w="http://schemas.openxmlformats.org/wordprocessingml/2006/main" xmlns:w14="http://schemas.microsoft.com/office/word/2010/wordml" xmlns:wpg="http://schemas.microsoft.com/office/word/2010/wordprocessingGroup" xmlns:wpi="http://schemas.microsoft.com/office/word/2010/wordprocessingInk" xmlns:wne="http://schemas.microsoft.com/office/word/2006/wordml" xmlns:wps="http://schemas.microsoft.com/office/word/2010/wordprocessingShape" mc:Ignorable="w14 wp14">
   <w:p>
     <w:pPr>
       <w:pStyle w:val="Fuzeile"/>
@@ -698,7 +716,7 @@
 </file>
 
 <file path=word/footer2.xml><?xml version="1.0" encoding="utf-8"?>
-<w:ftr xmlns:ve="http://schemas.openxmlformats.org/markup-compatibility/2006" xmlns:o="urn:schemas-microsoft-com:office:office" xmlns:r="http://schemas.openxmlformats.org/officeDocument/2006/relationships" xmlns:m="http://schemas.openxmlformats.org/officeDocument/2006/math" xmlns:v="urn:schemas-microsoft-com:vml" xmlns:wp="http://schemas.openxmlformats.org/drawingml/2006/wordprocessingDrawing" xmlns:w10="urn:schemas-microsoft-com:office:word" xmlns:w="http://schemas.openxmlformats.org/wordprocessingml/2006/main" xmlns:wne="http://schemas.microsoft.com/office/word/2006/wordml">
+<w:ftr xmlns:wpc="http://schemas.microsoft.com/office/word/2010/wordprocessingCanvas" xmlns:mc="http://schemas.openxmlformats.org/markup-compatibility/2006" xmlns:o="urn:schemas-microsoft-com:office:office" xmlns:r="http://schemas.openxmlformats.org/officeDocument/2006/relationships" xmlns:m="http://schemas.openxmlformats.org/officeDocument/2006/math" xmlns:v="urn:schemas-microsoft-com:vml" xmlns:wp14="http://schemas.microsoft.com/office/word/2010/wordprocessingDrawing" xmlns:wp="http://schemas.openxmlformats.org/drawingml/2006/wordprocessingDrawing" xmlns:w10="urn:schemas-microsoft-com:office:word" xmlns:w="http://schemas.openxmlformats.org/wordprocessingml/2006/main" xmlns:w14="http://schemas.microsoft.com/office/word/2010/wordml" xmlns:wpg="http://schemas.microsoft.com/office/word/2010/wordprocessingGroup" xmlns:wpi="http://schemas.microsoft.com/office/word/2010/wordprocessingInk" xmlns:wne="http://schemas.microsoft.com/office/word/2006/wordml" xmlns:wps="http://schemas.microsoft.com/office/word/2010/wordprocessingShape" mc:Ignorable="w14 wp14">
   <w:p>
     <w:pPr>
       <w:pStyle w:val="Fuzeile"/>
@@ -708,7 +726,7 @@
 </file>
 
 <file path=word/footer3.xml><?xml version="1.0" encoding="utf-8"?>
-<w:ftr xmlns:ve="http://schemas.openxmlformats.org/markup-compatibility/2006" xmlns:o="urn:schemas-microsoft-com:office:office" xmlns:r="http://schemas.openxmlformats.org/officeDocument/2006/relationships" xmlns:m="http://schemas.openxmlformats.org/officeDocument/2006/math" xmlns:v="urn:schemas-microsoft-com:vml" xmlns:wp="http://schemas.openxmlformats.org/drawingml/2006/wordprocessingDrawing" xmlns:w10="urn:schemas-microsoft-com:office:word" xmlns:w="http://schemas.openxmlformats.org/wordprocessingml/2006/main" xmlns:wne="http://schemas.microsoft.com/office/word/2006/wordml">
+<w:ftr xmlns:wpc="http://schemas.microsoft.com/office/word/2010/wordprocessingCanvas" xmlns:mc="http://schemas.openxmlformats.org/markup-compatibility/2006" xmlns:o="urn:schemas-microsoft-com:office:office" xmlns:r="http://schemas.openxmlformats.org/officeDocument/2006/relationships" xmlns:m="http://schemas.openxmlformats.org/officeDocument/2006/math" xmlns:v="urn:schemas-microsoft-com:vml" xmlns:wp14="http://schemas.microsoft.com/office/word/2010/wordprocessingDrawing" xmlns:wp="http://schemas.openxmlformats.org/drawingml/2006/wordprocessingDrawing" xmlns:w10="urn:schemas-microsoft-com:office:word" xmlns:w="http://schemas.openxmlformats.org/wordprocessingml/2006/main" xmlns:w14="http://schemas.microsoft.com/office/word/2010/wordml" xmlns:wpg="http://schemas.microsoft.com/office/word/2010/wordprocessingGroup" xmlns:wpi="http://schemas.microsoft.com/office/word/2010/wordprocessingInk" xmlns:wne="http://schemas.microsoft.com/office/word/2006/wordml" xmlns:wps="http://schemas.microsoft.com/office/word/2010/wordprocessingShape" mc:Ignorable="w14 wp14">
   <w:p>
     <w:pPr>
       <w:pStyle w:val="Fuzeile"/>
@@ -718,7 +736,7 @@
 </file>
 
 <file path=word/footnotes.xml><?xml version="1.0" encoding="utf-8"?>
-<w:footnotes xmlns:ve="http://schemas.openxmlformats.org/markup-compatibility/2006" xmlns:o="urn:schemas-microsoft-com:office:office" xmlns:r="http://schemas.openxmlformats.org/officeDocument/2006/relationships" xmlns:m="http://schemas.openxmlformats.org/officeDocument/2006/math" xmlns:v="urn:schemas-microsoft-com:vml" xmlns:wp="http://schemas.openxmlformats.org/drawingml/2006/wordprocessingDrawing" xmlns:w10="urn:schemas-microsoft-com:office:word" xmlns:w="http://schemas.openxmlformats.org/wordprocessingml/2006/main" xmlns:wne="http://schemas.microsoft.com/office/word/2006/wordml">
+<w:footnotes xmlns:wpc="http://schemas.microsoft.com/office/word/2010/wordprocessingCanvas" xmlns:mc="http://schemas.openxmlformats.org/markup-compatibility/2006" xmlns:o="urn:schemas-microsoft-com:office:office" xmlns:r="http://schemas.openxmlformats.org/officeDocument/2006/relationships" xmlns:m="http://schemas.openxmlformats.org/officeDocument/2006/math" xmlns:v="urn:schemas-microsoft-com:vml" xmlns:wp14="http://schemas.microsoft.com/office/word/2010/wordprocessingDrawing" xmlns:wp="http://schemas.openxmlformats.org/drawingml/2006/wordprocessingDrawing" xmlns:w10="urn:schemas-microsoft-com:office:word" xmlns:w="http://schemas.openxmlformats.org/wordprocessingml/2006/main" xmlns:w14="http://schemas.microsoft.com/office/word/2010/wordml" xmlns:wpg="http://schemas.microsoft.com/office/word/2010/wordprocessingGroup" xmlns:wpi="http://schemas.microsoft.com/office/word/2010/wordprocessingInk" xmlns:wne="http://schemas.microsoft.com/office/word/2006/wordml" xmlns:wps="http://schemas.microsoft.com/office/word/2010/wordprocessingShape" mc:Ignorable="w14 wp14">
   <w:footnote w:type="separator" w:id="-1">
     <w:p>
       <w:pPr>
@@ -743,7 +761,7 @@
 </file>
 
 <file path=word/header1.xml><?xml version="1.0" encoding="utf-8"?>
-<w:hdr xmlns:ve="http://schemas.openxmlformats.org/markup-compatibility/2006" xmlns:o="urn:schemas-microsoft-com:office:office" xmlns:r="http://schemas.openxmlformats.org/officeDocument/2006/relationships" xmlns:m="http://schemas.openxmlformats.org/officeDocument/2006/math" xmlns:v="urn:schemas-microsoft-com:vml" xmlns:wp="http://schemas.openxmlformats.org/drawingml/2006/wordprocessingDrawing" xmlns:w10="urn:schemas-microsoft-com:office:word" xmlns:w="http://schemas.openxmlformats.org/wordprocessingml/2006/main" xmlns:wne="http://schemas.microsoft.com/office/word/2006/wordml">
+<w:hdr xmlns:wpc="http://schemas.microsoft.com/office/word/2010/wordprocessingCanvas" xmlns:mc="http://schemas.openxmlformats.org/markup-compatibility/2006" xmlns:o="urn:schemas-microsoft-com:office:office" xmlns:r="http://schemas.openxmlformats.org/officeDocument/2006/relationships" xmlns:m="http://schemas.openxmlformats.org/officeDocument/2006/math" xmlns:v="urn:schemas-microsoft-com:vml" xmlns:wp14="http://schemas.microsoft.com/office/word/2010/wordprocessingDrawing" xmlns:wp="http://schemas.openxmlformats.org/drawingml/2006/wordprocessingDrawing" xmlns:w10="urn:schemas-microsoft-com:office:word" xmlns:w="http://schemas.openxmlformats.org/wordprocessingml/2006/main" xmlns:w14="http://schemas.microsoft.com/office/word/2010/wordml" xmlns:wpg="http://schemas.microsoft.com/office/word/2010/wordprocessingGroup" xmlns:wpi="http://schemas.microsoft.com/office/word/2010/wordprocessingInk" xmlns:wne="http://schemas.microsoft.com/office/word/2006/wordml" xmlns:wps="http://schemas.microsoft.com/office/word/2010/wordprocessingShape" mc:Ignorable="w14 wp14">
   <w:p>
     <w:pPr>
       <w:pStyle w:val="Kopfzeile"/>
@@ -753,7 +771,7 @@
 </file>
 
 <file path=word/header2.xml><?xml version="1.0" encoding="utf-8"?>
-<w:hdr xmlns:ve="http://schemas.openxmlformats.org/markup-compatibility/2006" xmlns:o="urn:schemas-microsoft-com:office:office" xmlns:r="http://schemas.openxmlformats.org/officeDocument/2006/relationships" xmlns:m="http://schemas.openxmlformats.org/officeDocument/2006/math" xmlns:v="urn:schemas-microsoft-com:vml" xmlns:wp="http://schemas.openxmlformats.org/drawingml/2006/wordprocessingDrawing" xmlns:w10="urn:schemas-microsoft-com:office:word" xmlns:w="http://schemas.openxmlformats.org/wordprocessingml/2006/main" xmlns:wne="http://schemas.microsoft.com/office/word/2006/wordml">
+<w:hdr xmlns:wpc="http://schemas.microsoft.com/office/word/2010/wordprocessingCanvas" xmlns:mc="http://schemas.openxmlformats.org/markup-compatibility/2006" xmlns:o="urn:schemas-microsoft-com:office:office" xmlns:r="http://schemas.openxmlformats.org/officeDocument/2006/relationships" xmlns:m="http://schemas.openxmlformats.org/officeDocument/2006/math" xmlns:v="urn:schemas-microsoft-com:vml" xmlns:wp14="http://schemas.microsoft.com/office/word/2010/wordprocessingDrawing" xmlns:wp="http://schemas.openxmlformats.org/drawingml/2006/wordprocessingDrawing" xmlns:w10="urn:schemas-microsoft-com:office:word" xmlns:w="http://schemas.openxmlformats.org/wordprocessingml/2006/main" xmlns:w14="http://schemas.microsoft.com/office/word/2010/wordml" xmlns:wpg="http://schemas.microsoft.com/office/word/2010/wordprocessingGroup" xmlns:wpi="http://schemas.microsoft.com/office/word/2010/wordprocessingInk" xmlns:wne="http://schemas.microsoft.com/office/word/2006/wordml" xmlns:wps="http://schemas.microsoft.com/office/word/2010/wordprocessingShape" mc:Ignorable="w14 wp14">
   <w:p>
     <w:pPr>
       <w:pStyle w:val="Kopfzeile"/>
@@ -875,7 +893,7 @@
 </file>
 
 <file path=word/header3.xml><?xml version="1.0" encoding="utf-8"?>
-<w:hdr xmlns:ve="http://schemas.openxmlformats.org/markup-compatibility/2006" xmlns:o="urn:schemas-microsoft-com:office:office" xmlns:r="http://schemas.openxmlformats.org/officeDocument/2006/relationships" xmlns:m="http://schemas.openxmlformats.org/officeDocument/2006/math" xmlns:v="urn:schemas-microsoft-com:vml" xmlns:wp="http://schemas.openxmlformats.org/drawingml/2006/wordprocessingDrawing" xmlns:w10="urn:schemas-microsoft-com:office:word" xmlns:w="http://schemas.openxmlformats.org/wordprocessingml/2006/main" xmlns:wne="http://schemas.microsoft.com/office/word/2006/wordml">
+<w:hdr xmlns:wpc="http://schemas.microsoft.com/office/word/2010/wordprocessingCanvas" xmlns:mc="http://schemas.openxmlformats.org/markup-compatibility/2006" xmlns:o="urn:schemas-microsoft-com:office:office" xmlns:r="http://schemas.openxmlformats.org/officeDocument/2006/relationships" xmlns:m="http://schemas.openxmlformats.org/officeDocument/2006/math" xmlns:v="urn:schemas-microsoft-com:vml" xmlns:wp14="http://schemas.microsoft.com/office/word/2010/wordprocessingDrawing" xmlns:wp="http://schemas.openxmlformats.org/drawingml/2006/wordprocessingDrawing" xmlns:w10="urn:schemas-microsoft-com:office:word" xmlns:w="http://schemas.openxmlformats.org/wordprocessingml/2006/main" xmlns:w14="http://schemas.microsoft.com/office/word/2010/wordml" xmlns:wpg="http://schemas.microsoft.com/office/word/2010/wordprocessingGroup" xmlns:wpi="http://schemas.microsoft.com/office/word/2010/wordprocessingInk" xmlns:wne="http://schemas.microsoft.com/office/word/2006/wordml" xmlns:wps="http://schemas.microsoft.com/office/word/2010/wordprocessingShape" mc:Ignorable="w14 wp14">
   <w:p>
     <w:pPr>
       <w:pStyle w:val="Kopfzeile"/>
@@ -885,7 +903,7 @@
 </file>
 
 <file path=word/numbering.xml><?xml version="1.0" encoding="utf-8"?>
-<w:numbering xmlns:ve="http://schemas.openxmlformats.org/markup-compatibility/2006" xmlns:o="urn:schemas-microsoft-com:office:office" xmlns:r="http://schemas.openxmlformats.org/officeDocument/2006/relationships" xmlns:m="http://schemas.openxmlformats.org/officeDocument/2006/math" xmlns:v="urn:schemas-microsoft-com:vml" xmlns:wp="http://schemas.openxmlformats.org/drawingml/2006/wordprocessingDrawing" xmlns:w10="urn:schemas-microsoft-com:office:word" xmlns:w="http://schemas.openxmlformats.org/wordprocessingml/2006/main" xmlns:wne="http://schemas.microsoft.com/office/word/2006/wordml">
+<w:numbering xmlns:wpc="http://schemas.microsoft.com/office/word/2010/wordprocessingCanvas" xmlns:mc="http://schemas.openxmlformats.org/markup-compatibility/2006" xmlns:o="urn:schemas-microsoft-com:office:office" xmlns:r="http://schemas.openxmlformats.org/officeDocument/2006/relationships" xmlns:m="http://schemas.openxmlformats.org/officeDocument/2006/math" xmlns:v="urn:schemas-microsoft-com:vml" xmlns:wp14="http://schemas.microsoft.com/office/word/2010/wordprocessingDrawing" xmlns:wp="http://schemas.openxmlformats.org/drawingml/2006/wordprocessingDrawing" xmlns:w10="urn:schemas-microsoft-com:office:word" xmlns:w="http://schemas.openxmlformats.org/wordprocessingml/2006/main" xmlns:w14="http://schemas.microsoft.com/office/word/2010/wordml" xmlns:wpg="http://schemas.microsoft.com/office/word/2010/wordprocessingGroup" xmlns:wpi="http://schemas.microsoft.com/office/word/2010/wordprocessingInk" xmlns:wne="http://schemas.microsoft.com/office/word/2006/wordml" xmlns:wps="http://schemas.microsoft.com/office/word/2010/wordprocessingShape" mc:Ignorable="w14 wp14">
   <w:abstractNum w:abstractNumId="0">
     <w:nsid w:val="FFFFFFFB"/>
     <w:multiLevelType w:val="multilevel"/>
@@ -1109,7 +1127,7 @@
 </file>
 
 <file path=word/styles.xml><?xml version="1.0" encoding="utf-8"?>
-<w:styles xmlns:r="http://schemas.openxmlformats.org/officeDocument/2006/relationships" xmlns:w="http://schemas.openxmlformats.org/wordprocessingml/2006/main">
+<w:styles xmlns:mc="http://schemas.openxmlformats.org/markup-compatibility/2006" xmlns:r="http://schemas.openxmlformats.org/officeDocument/2006/relationships" xmlns:w="http://schemas.openxmlformats.org/wordprocessingml/2006/main" xmlns:w14="http://schemas.microsoft.com/office/word/2010/wordml" mc:Ignorable="w14">
   <w:docDefaults>
     <w:rPrDefault>
       <w:rPr>
@@ -1450,7 +1468,6 @@
     <w:uiPriority w:val="99"/>
     <w:semiHidden/>
     <w:unhideWhenUsed/>
-    <w:qFormat/>
     <w:tblPr>
       <w:tblInd w:w="0" w:type="dxa"/>
       <w:tblCellMar>

</xml_diff>